<commit_message>
Updates to 2AFC, MoA and C2A
Move the image container DIV explicitly into the Qualtrics question
container (prevents erroneous clicks).
All a Boolean (AllOneSide) to test if a user only clicks on left or
right of the image pair.  This can be used to potentially flag
participants who are not faithfully completing the task.
Separate image URL and image names to make modifications more
straightforward.
Add ETK-Checklist.docx as an implementation summary.
Updates to CSS, HTML, JS, SurveyFlow.png and READMEs as necessary.
</commit_message>
<xml_diff>
--- a/Module-2AFC/ETK-2AFCREADME.docx
+++ b/Module-2AFC/ETK-2AFCREADME.docx
@@ -265,8 +265,6 @@
       <w:r>
         <w:t xml:space="preserve"> image must</w:t>
       </w:r>
-      <w:bookmarkStart w:id="0" w:name="_GoBack"/>
-      <w:bookmarkEnd w:id="0"/>
       <w:r>
         <w:t xml:space="preserve"> be the first image in the list of </w:t>
       </w:r>
@@ -402,6 +400,17 @@
       <w:r>
         <w:t xml:space="preserve">A set of five example images are included so the user can explore the functionality.  </w:t>
       </w:r>
+      <w:r>
+        <w:t xml:space="preserve">An </w:t>
+      </w:r>
+      <w:proofErr w:type="spellStart"/>
+      <w:r>
+        <w:t>imgURL</w:t>
+      </w:r>
+      <w:proofErr w:type="spellEnd"/>
+      <w:r>
+        <w:t xml:space="preserve"> variable is used to point to the URL host for the images and must be modified by the user.    </w:t>
+      </w:r>
     </w:p>
     <w:p>
       <w:r>
@@ -500,6 +509,45 @@
       <w:r>
         <w:t xml:space="preserve">.  More information on creating embedded data variables and the survey flow can be found on the Qualtrics website.  </w:t>
       </w:r>
+    </w:p>
+    <w:p>
+      <w:r>
+        <w:t xml:space="preserve">A Boolean variable, </w:t>
+      </w:r>
+      <w:proofErr w:type="spellStart"/>
+      <w:r>
+        <w:t>AllOneSide</w:t>
+      </w:r>
+      <w:proofErr w:type="spellEnd"/>
+      <w:r>
+        <w:t xml:space="preserve">, is used as a check to make sure that participants are faithfully completing the task.  If a user always chooses the left (or right) button, the </w:t>
+      </w:r>
+      <w:proofErr w:type="spellStart"/>
+      <w:r>
+        <w:t>AllOneSide</w:t>
+      </w:r>
+      <w:proofErr w:type="spellEnd"/>
+      <w:r>
+        <w:t xml:space="preserve"> flag is set to 1.  This can be used in post-processing to remove bad participants.  Again, </w:t>
+      </w:r>
+      <w:proofErr w:type="spellStart"/>
+      <w:r>
+        <w:t>AllOneSide</w:t>
+      </w:r>
+      <w:proofErr w:type="spellEnd"/>
+      <w:r>
+        <w:t xml:space="preserve"> must be declared in the Survey Flow as an Embedded Variable (with no preset value).  Note that if </w:t>
+      </w:r>
+      <w:proofErr w:type="spellStart"/>
+      <w:r>
+        <w:t>AllOneSide</w:t>
+      </w:r>
+      <w:proofErr w:type="spellEnd"/>
+      <w:r>
+        <w:t xml:space="preserve"> is false, it is not written out by Qualtrics.  </w:t>
+      </w:r>
+      <w:bookmarkStart w:id="0" w:name="_GoBack"/>
+      <w:bookmarkEnd w:id="0"/>
     </w:p>
     <w:p>
       <w:pPr>

</xml_diff>

<commit_message>
Add multiple baseline functionality
Add the functionality to compare to more than one baseline.  Update as
needed.
</commit_message>
<xml_diff>
--- a/Module-2AFC/ETK-2AFCREADME.docx
+++ b/Module-2AFC/ETK-2AFCREADME.docx
@@ -227,7 +227,13 @@
         </w:numPr>
       </w:pPr>
       <w:r>
-        <w:t>Sample Images</w:t>
+        <w:t>Sample</w:t>
+      </w:r>
+      <w:r>
+        <w:t xml:space="preserve"> Stimuli</w:t>
+      </w:r>
+      <w:r>
+        <w:t xml:space="preserve"> Images</w:t>
       </w:r>
       <w:r>
         <w:t>: Image00.png – Image04.png</w:t>
@@ -235,6 +241,18 @@
     </w:p>
     <w:p>
       <w:pPr>
+        <w:pStyle w:val="ListParagraph"/>
+        <w:numPr>
+          <w:ilvl w:val="0"/>
+          <w:numId w:val="1"/>
+        </w:numPr>
+      </w:pPr>
+      <w:r>
+        <w:t>Sample Baseline Images: True00.png – True02.png</w:t>
+      </w:r>
+    </w:p>
+    <w:p>
+      <w:pPr>
         <w:pStyle w:val="Heading2"/>
       </w:pPr>
       <w:r>
@@ -251,49 +269,28 @@
         <w:t xml:space="preserve">The </w:t>
       </w:r>
       <w:r>
-        <w:t xml:space="preserve">2 Alternative Forced Choice method is a psychophysical technique to find a threshold or a change point.  In this image-based implementation, a participant (study subject) is shown a series of pair-wise comparisons.  All comparisons are against a single </w:t>
-      </w:r>
-      <w:r>
-        <w:rPr>
-          <w:i/>
-        </w:rPr>
-        <w:t>baseline</w:t>
-      </w:r>
-      <w:r>
-        <w:t xml:space="preserve"> image.  The baseline</w:t>
-      </w:r>
-      <w:r>
-        <w:t xml:space="preserve"> image must</w:t>
-      </w:r>
-      <w:r>
-        <w:t xml:space="preserve"> be the first image in the list of </w:t>
-      </w:r>
-      <w:r>
-        <w:t xml:space="preserve">“Test” </w:t>
-      </w:r>
-      <w:r>
-        <w:t>images</w:t>
-      </w:r>
-      <w:r>
-        <w:t xml:space="preserve"> and the baseline image is, by default, compared against itself to get the 50% starting point in a classic 2AFC experiment</w:t>
-      </w:r>
-      <w:r>
-        <w:t>.</w:t>
-      </w:r>
-      <w:r>
-        <w:t xml:space="preserve"> </w:t>
-      </w:r>
-      <w:r>
-        <w:t xml:space="preserve">  </w:t>
-      </w:r>
-      <w:r>
-        <w:t>Each pair of image</w:t>
+        <w:t>2 Alternative Forced Choice method is a psychophysical technique to find a threshold or a change point.  In this image-based implementation, a participant (study subject) is shown a series of pair-wise comp</w:t>
+      </w:r>
+      <w:r>
+        <w:t xml:space="preserve">arisons.  There is an array of baseline images (typically the “correct” answer) and an array of stimuli images (typically with the varying level that is being tested).  </w:t>
+      </w:r>
+      <w:r>
+        <w:t>The baseline</w:t>
+      </w:r>
+      <w:r>
+        <w:t xml:space="preserve"> image against which each of the stimuli images is randomly chosen from the array of possible baselines.  The stimuli images are randomized so that the order of comparisons is random.  Likewise, e</w:t>
+      </w:r>
+      <w:r>
+        <w:t>ach pair of image</w:t>
       </w:r>
       <w:r>
         <w:t>s</w:t>
       </w:r>
       <w:r>
-        <w:t xml:space="preserve"> is shown randomly as A vs. B or B vs. A.  The set of pairwise comparisons are shown in random order.  </w:t>
+        <w:t xml:space="preserve"> is shown randomly as A vs. B or B vs. A.  </w:t>
+      </w:r>
+      <w:r>
+        <w:t xml:space="preserve">The list of stimuli images should generally include one of the baseline images to get the 50% random chance start to the 2AFC curve.  </w:t>
       </w:r>
       <w:r>
         <w:t>A generic study within Qualtrics might consist of:</w:t>
@@ -384,7 +381,14 @@
     </w:p>
     <w:p>
       <w:r>
-        <w:t xml:space="preserve">There are three files that work together for the implementation, an HTML, a CSS and a JavaScript file.  The CSS file is added in the Look and Feel part of the survey options.  Choose the Advanced tab and click on Add Custom CSS.  Cut and paste the CSS sheet as directed.  The HTML and JS files are added in the individual question.  Choose a Descriptive Text question type.  Click on the question text and an HTML View tab will appear.  Click on the HTML tab and insert the HTML file.  The list of images will need to be updated as will the phrasing of the specific question under study.  Lastly, to the left of the question is the settings icon.  Click on the settings icon and choose Add </w:t>
+        <w:t xml:space="preserve">There are three files that work together for the implementation, an HTML, a CSS and a JavaScript file.  The CSS file is added in the Look and Feel part of the survey options.  Choose the Advanced tab and click on Add Custom CSS.  Cut and paste the CSS sheet as directed.  The HTML and JS files are added in the individual question.  Choose a Descriptive Text question type.  Click on the question text and an HTML View tab will appear.  Click on the HTML tab and insert the HTML file.  The list of </w:t>
+      </w:r>
+      <w:r>
+        <w:t xml:space="preserve">baseline and stimuli </w:t>
+      </w:r>
+      <w:r>
+        <w:lastRenderedPageBreak/>
+        <w:t xml:space="preserve">images will need to be updated as will the phrasing of the specific question under study.  Lastly, to the left of the question is the settings icon.  Click on the settings icon and choose Add </w:t>
       </w:r>
       <w:r>
         <w:t xml:space="preserve">JavaScript.  The custom JavaScript code should be added there.  </w:t>
@@ -392,13 +396,18 @@
     </w:p>
     <w:p>
       <w:r>
-        <w:lastRenderedPageBreak/>
         <w:t xml:space="preserve">Detailed information on developing surveys and using the Qualtrics JavaScript API can be found on the Qualtrics website.  </w:t>
       </w:r>
     </w:p>
     <w:p>
       <w:r>
-        <w:t xml:space="preserve">A set of five example images are included so the user can explore the functionality.  </w:t>
+        <w:t>A set of five example</w:t>
+      </w:r>
+      <w:r>
+        <w:t xml:space="preserve"> stimuli along with three baseline</w:t>
+      </w:r>
+      <w:r>
+        <w:t xml:space="preserve"> images are included so the user can explore the functionality.  </w:t>
       </w:r>
       <w:r>
         <w:t xml:space="preserve">An </w:t>
@@ -417,7 +426,10 @@
         <w:t>For each image pair, information on</w:t>
       </w:r>
       <w:r>
-        <w:t xml:space="preserve"> which choice was made corresponding to each of the Test</w:t>
+        <w:t xml:space="preserve"> which choice was made corresponding to each of the </w:t>
+      </w:r>
+      <w:r>
+        <w:t>stimuli</w:t>
       </w:r>
       <w:r>
         <w:t xml:space="preserve"> image</w:t>
@@ -464,7 +476,13 @@
         <w:t xml:space="preserve">An example Survey Flow screenshot in included.  Each </w:t>
       </w:r>
       <w:r>
-        <w:t>comparison is saved with the name of the Test image</w:t>
+        <w:t xml:space="preserve">comparison is saved with the name of the </w:t>
+      </w:r>
+      <w:r>
+        <w:t>stimuli</w:t>
+      </w:r>
+      <w:r>
+        <w:t xml:space="preserve"> image</w:t>
       </w:r>
       <w:r>
         <w:t xml:space="preserve"> shown</w:t>
@@ -476,7 +494,19 @@
         <w:t xml:space="preserve"> </w:t>
       </w:r>
       <w:r>
-        <w:t>the choice that is made: 1=Baseline Image; 0=Test Image</w:t>
+        <w:t>the choice that is made: 1=</w:t>
+      </w:r>
+      <w:r>
+        <w:t>baseline</w:t>
+      </w:r>
+      <w:r>
+        <w:t xml:space="preserve"> Image; 0=</w:t>
+      </w:r>
+      <w:r>
+        <w:t>stimuli</w:t>
+      </w:r>
+      <w:r>
+        <w:t xml:space="preserve"> Image</w:t>
       </w:r>
       <w:r>
         <w:t xml:space="preserve">.  </w:t>
@@ -528,26 +558,32 @@
       </w:r>
       <w:proofErr w:type="spellEnd"/>
       <w:r>
-        <w:t xml:space="preserve"> flag is set to 1.  This can be used in post-processing to remove bad participants.  Again, </w:t>
-      </w:r>
-      <w:proofErr w:type="spellStart"/>
-      <w:r>
-        <w:t>AllOneSide</w:t>
-      </w:r>
-      <w:proofErr w:type="spellEnd"/>
-      <w:r>
-        <w:t xml:space="preserve"> must be declared in the Survey Flow as an Embedded Variable (with no preset value).  Note that if </w:t>
-      </w:r>
-      <w:proofErr w:type="spellStart"/>
-      <w:r>
-        <w:t>AllOneSide</w:t>
-      </w:r>
-      <w:proofErr w:type="spellEnd"/>
-      <w:r>
-        <w:t xml:space="preserve"> is false, it is not written out by Qualtrics.  </w:t>
+        <w:t xml:space="preserve"> flag is set to 1.  This can be used in post-processing to remove</w:t>
+      </w:r>
+      <w:r>
+        <w:t xml:space="preserve"> potentially</w:t>
       </w:r>
       <w:bookmarkStart w:id="0" w:name="_GoBack"/>
       <w:bookmarkEnd w:id="0"/>
+      <w:r>
+        <w:t xml:space="preserve"> bad participants.  Again, </w:t>
+      </w:r>
+      <w:proofErr w:type="spellStart"/>
+      <w:r>
+        <w:t>AllOneSide</w:t>
+      </w:r>
+      <w:proofErr w:type="spellEnd"/>
+      <w:r>
+        <w:t xml:space="preserve"> must be declared in the Survey Flow as an Embedded Variable (with no preset value).  Note that if </w:t>
+      </w:r>
+      <w:proofErr w:type="spellStart"/>
+      <w:r>
+        <w:t>AllOneSide</w:t>
+      </w:r>
+      <w:proofErr w:type="spellEnd"/>
+      <w:r>
+        <w:t xml:space="preserve"> is false, it is not written out by Qualtrics.  </w:t>
+      </w:r>
     </w:p>
     <w:p>
       <w:pPr>
@@ -712,7 +748,15 @@
           <w:sz w:val="20"/>
           <w:szCs w:val="20"/>
         </w:rPr>
-        <w:t>THIS SOFTWARE IS PROVIDED BY THE COPYRIGHT HOLDERS AND CONTRIBUTORS "AS IS" AND ANY EXPRESS OR IMPLIED WARRANTIES, INCLUDING, BUT NOT LIMITED TO, THE IMPLIED WARRANTIES OF MERCHANTABILITY AND FITNESS FOR A PARTICULAR PURPOSE ARE DISCLAIMED. IN NO EVENT SHALL THE COPYRIGHT HOLDER OR CONTRIBUTORS BE LIABLE FOR ANY DIRECT, INDIRECT, INCIDENTAL, SPECIAL, EXEMPLARY, OR CONSEQUENTIAL DAMAGES (INCLUDING, BUT NOT LIMITED TO, PROCUREMENT OF SUBSTITUTE GOODS OR SERVICES; LOSS OF USE, DATA, OR PROFITS; OR BUSINESS INTERRUPTION) HOWEVER CAUSED AND ON ANY THEORY OF LIABILITY, WHETHER IN CONTRACT, STRICT LIABILITY, OR TORT (INCLUDING NEGLIGENCE OR OTHERWISE) ARISING IN ANY WAY OUT OF THE USE OF THIS SOFTWARE, EVEN IF ADVISED OF THE POSSIBILITY OF SUCH DAMAGE.</w:t>
+        <w:t xml:space="preserve">THIS SOFTWARE IS PROVIDED BY THE COPYRIGHT HOLDERS AND CONTRIBUTORS "AS IS" AND ANY EXPRESS OR IMPLIED WARRANTIES, INCLUDING, BUT NOT LIMITED TO, THE IMPLIED WARRANTIES OF MERCHANTABILITY AND FITNESS FOR A PARTICULAR PURPOSE ARE DISCLAIMED. IN NO EVENT SHALL THE COPYRIGHT HOLDER OR </w:t>
+      </w:r>
+      <w:r>
+        <w:rPr>
+          <w:sz w:val="20"/>
+          <w:szCs w:val="20"/>
+        </w:rPr>
+        <w:lastRenderedPageBreak/>
+        <w:t>CONTRIBUTORS BE LIABLE FOR ANY DIRECT, INDIRECT, INCIDENTAL, SPECIAL, EXEMPLARY, OR CONSEQUENTIAL DAMAGES (INCLUDING, BUT NOT LIMITED TO, PROCUREMENT OF SUBSTITUTE GOODS OR SERVICES; LOSS OF USE, DATA, OR PROFITS; OR BUSINESS INTERRUPTION) HOWEVER CAUSED AND ON ANY THEORY OF LIABILITY, WHETHER IN CONTRACT, STRICT LIABILITY, OR TORT (INCLUDING NEGLIGENCE OR OTHERWISE) ARISING IN ANY WAY OUT OF THE USE OF THIS SOFTWARE, EVEN IF ADVISED OF THE POSSIBILITY OF SUCH DAMAGE.</w:t>
       </w:r>
     </w:p>
     <w:p/>

</xml_diff>

<commit_message>
Update 2AFC Module to take multiple variants for each Stimuli level
Update 2AFC Module to take multiple variants for each Stimuli level.
There are now five stimuli levels (00-04), each with four possible
variants (blue, green, red, yellow).  There are also five possible
baselines.  This update allows greater flexibility in experimental study
design.
</commit_message>
<xml_diff>
--- a/Module-2AFC/ETK-2AFCREADME.docx
+++ b/Module-2AFC/ETK-2AFCREADME.docx
@@ -1,6 +1,6 @@
 
 <file path=word/document.xml><?xml version="1.0" encoding="utf-8"?>
-<w:document xmlns:wpc="http://schemas.microsoft.com/office/word/2010/wordprocessingCanvas" xmlns:mc="http://schemas.openxmlformats.org/markup-compatibility/2006" xmlns:o="urn:schemas-microsoft-com:office:office" xmlns:r="http://schemas.openxmlformats.org/officeDocument/2006/relationships" xmlns:m="http://schemas.openxmlformats.org/officeDocument/2006/math" xmlns:v="urn:schemas-microsoft-com:vml" xmlns:wp14="http://schemas.microsoft.com/office/word/2010/wordprocessingDrawing" xmlns:wp="http://schemas.openxmlformats.org/drawingml/2006/wordprocessingDrawing" xmlns:w10="urn:schemas-microsoft-com:office:word" xmlns:w="http://schemas.openxmlformats.org/wordprocessingml/2006/main" xmlns:w14="http://schemas.microsoft.com/office/word/2010/wordml" xmlns:w15="http://schemas.microsoft.com/office/word/2012/wordml" xmlns:wpg="http://schemas.microsoft.com/office/word/2010/wordprocessingGroup" xmlns:wpi="http://schemas.microsoft.com/office/word/2010/wordprocessingInk" xmlns:wne="http://schemas.microsoft.com/office/word/2006/wordml" xmlns:wps="http://schemas.microsoft.com/office/word/2010/wordprocessingShape" mc:Ignorable="w14 w15 wp14">
+<w:document xmlns:wpc="http://schemas.microsoft.com/office/word/2010/wordprocessingCanvas" xmlns:cx="http://schemas.microsoft.com/office/drawing/2014/chartex" xmlns:cx1="http://schemas.microsoft.com/office/drawing/2015/9/8/chartex" xmlns:mc="http://schemas.openxmlformats.org/markup-compatibility/2006" xmlns:o="urn:schemas-microsoft-com:office:office" xmlns:r="http://schemas.openxmlformats.org/officeDocument/2006/relationships" xmlns:m="http://schemas.openxmlformats.org/officeDocument/2006/math" xmlns:v="urn:schemas-microsoft-com:vml" xmlns:wp14="http://schemas.microsoft.com/office/word/2010/wordprocessingDrawing" xmlns:wp="http://schemas.openxmlformats.org/drawingml/2006/wordprocessingDrawing" xmlns:w10="urn:schemas-microsoft-com:office:word" xmlns:w="http://schemas.openxmlformats.org/wordprocessingml/2006/main" xmlns:w14="http://schemas.microsoft.com/office/word/2010/wordml" xmlns:w15="http://schemas.microsoft.com/office/word/2012/wordml" xmlns:w16se="http://schemas.microsoft.com/office/word/2015/wordml/symex" xmlns:wpg="http://schemas.microsoft.com/office/word/2010/wordprocessingGroup" xmlns:wpi="http://schemas.microsoft.com/office/word/2010/wordprocessingInk" xmlns:wne="http://schemas.microsoft.com/office/word/2006/wordml" xmlns:wps="http://schemas.microsoft.com/office/word/2010/wordprocessingShape" mc:Ignorable="w14 w15 w16se wp14">
   <w:body>
     <w:p>
       <w:pPr>
@@ -236,7 +236,27 @@
         <w:t xml:space="preserve"> Images</w:t>
       </w:r>
       <w:r>
-        <w:t>: Image00.png – Image04.png</w:t>
+        <w:t>: Image00</w:t>
+      </w:r>
+      <w:r>
+        <w:t>*</w:t>
+      </w:r>
+      <w:r>
+        <w:t>.png – Image04</w:t>
+      </w:r>
+      <w:r>
+        <w:t>*</w:t>
+      </w:r>
+      <w:r>
+        <w:t>.</w:t>
+      </w:r>
+      <w:proofErr w:type="spellStart"/>
+      <w:r>
+        <w:t>png</w:t>
+      </w:r>
+      <w:proofErr w:type="spellEnd"/>
+      <w:r>
+        <w:t>, four of each (blue, green, red &amp; yellow)</w:t>
       </w:r>
     </w:p>
     <w:p>
@@ -248,7 +268,13 @@
         </w:numPr>
       </w:pPr>
       <w:r>
-        <w:t>Sample Baseline Images: True00.png – True02.png</w:t>
+        <w:t>Sample Base</w:t>
+      </w:r>
+      <w:r>
+        <w:t>line Images: True00.png – True04</w:t>
+      </w:r>
+      <w:r>
+        <w:t>.png</w:t>
       </w:r>
     </w:p>
     <w:p>
@@ -272,16 +298,52 @@
         <w:t>2 Alternative Forced Choice method is a psychophysical technique to find a threshold or a change point.  In this image-based implementation, a participant (study subject) is shown a series of pair-wise comp</w:t>
       </w:r>
       <w:r>
-        <w:t xml:space="preserve">arisons.  There is an array of baseline images (typically the “correct” answer) and an array of stimuli images (typically with the varying level that is being tested).  </w:t>
+        <w:t>arisons.  There is an array of baseline images (typica</w:t>
+      </w:r>
+      <w:r>
+        <w:t xml:space="preserve">lly the “correct” answer) and an array </w:t>
+      </w:r>
+      <w:r>
+        <w:t>of stimuli images</w:t>
+      </w:r>
+      <w:r>
+        <w:t xml:space="preserve"> for each stimuli level (typically the</w:t>
+      </w:r>
+      <w:r>
+        <w:t xml:space="preserve"> level</w:t>
+      </w:r>
+      <w:r>
+        <w:t xml:space="preserve"> is the variable effect</w:t>
+      </w:r>
+      <w:r>
+        <w:t xml:space="preserve"> that is being tested).  </w:t>
       </w:r>
       <w:r>
         <w:t>The baseline</w:t>
       </w:r>
       <w:r>
-        <w:t xml:space="preserve"> image against which each of the stimuli images is randomly chosen from the array of possible baselines.  The stimuli images are randomized so that the order of comparisons is random.  Likewise, e</w:t>
-      </w:r>
-      <w:r>
-        <w:t>ach pair of image</w:t>
+        <w:t xml:space="preserve"> image </w:t>
+      </w:r>
+      <w:r>
+        <w:t xml:space="preserve">for each comparison is randomly chosen </w:t>
+      </w:r>
+      <w:r>
+        <w:t xml:space="preserve">from the array of possible baselines.  </w:t>
+      </w:r>
+      <w:r>
+        <w:t xml:space="preserve">Likewise, an array of stimuli level images is built by randomly selecting one of the possible images from each stimuli level.  This stimuli image array is then </w:t>
+      </w:r>
+      <w:r>
+        <w:t>randomized so that the order of comparisons is random.  Likewise, e</w:t>
+      </w:r>
+      <w:r>
+        <w:t>ach</w:t>
+      </w:r>
+      <w:r>
+        <w:t xml:space="preserve"> individual</w:t>
+      </w:r>
+      <w:r>
+        <w:t xml:space="preserve"> pair of image</w:t>
       </w:r>
       <w:r>
         <w:t>s</w:t>
@@ -381,13 +443,16 @@
     </w:p>
     <w:p>
       <w:r>
-        <w:t xml:space="preserve">There are three files that work together for the implementation, an HTML, a CSS and a JavaScript file.  The CSS file is added in the Look and Feel part of the survey options.  Choose the Advanced tab and click on Add Custom CSS.  Cut and paste the CSS sheet as directed.  The HTML and JS files are added in the individual question.  Choose a Descriptive Text question type.  Click on the question text and an HTML View tab will appear.  Click on the HTML tab and insert the HTML file.  The list of </w:t>
+        <w:t xml:space="preserve">There are three files that work together for the implementation, an HTML, a CSS and a JavaScript file.  The CSS file is added in the Look and Feel part of the survey options.  Choose the Advanced tab and click on Add Custom CSS.  Cut and paste the CSS sheet as directed.  The HTML and JS files are added in the individual question.  Choose a Descriptive Text question type.  Click on the question text and an HTML </w:t>
+      </w:r>
+      <w:r>
+        <w:lastRenderedPageBreak/>
+        <w:t xml:space="preserve">View tab will appear.  Click on the HTML tab and insert the HTML file.  The list of </w:t>
       </w:r>
       <w:r>
         <w:t xml:space="preserve">baseline and stimuli </w:t>
       </w:r>
       <w:r>
-        <w:lastRenderedPageBreak/>
         <w:t xml:space="preserve">images will need to be updated as will the phrasing of the specific question under study.  Lastly, to the left of the question is the settings icon.  Click on the settings icon and choose Add </w:t>
       </w:r>
       <w:r>
@@ -401,13 +466,37 @@
     </w:p>
     <w:p>
       <w:r>
-        <w:t>A set of five example</w:t>
-      </w:r>
-      <w:r>
-        <w:t xml:space="preserve"> stimuli along with three baseline</w:t>
-      </w:r>
-      <w:r>
-        <w:t xml:space="preserve"> images are included so the user can explore the functionality.  </w:t>
+        <w:t xml:space="preserve">A set of five </w:t>
+      </w:r>
+      <w:r>
+        <w:t>example</w:t>
+      </w:r>
+      <w:r>
+        <w:t xml:space="preserve"> stimuli levels is included (Image00 to Image04).  Each stimuli level has four variants: blue, green, red and yellow.  There are also five</w:t>
+      </w:r>
+      <w:r>
+        <w:t xml:space="preserve"> baseline</w:t>
+      </w:r>
+      <w:r>
+        <w:t xml:space="preserve"> images included </w:t>
+      </w:r>
+      <w:r>
+        <w:t xml:space="preserve">(True00 to True04).  These will allow </w:t>
+      </w:r>
+      <w:r>
+        <w:t xml:space="preserve">the user </w:t>
+      </w:r>
+      <w:r>
+        <w:t>to</w:t>
+      </w:r>
+      <w:r>
+        <w:t xml:space="preserve"> explore the functionality</w:t>
+      </w:r>
+      <w:r>
+        <w:t xml:space="preserve"> of the module</w:t>
+      </w:r>
+      <w:r>
+        <w:t xml:space="preserve">.  </w:t>
       </w:r>
       <w:r>
         <w:t xml:space="preserve">An </w:t>
@@ -562,19 +651,31 @@
       </w:r>
       <w:r>
         <w:t xml:space="preserve"> potentially</w:t>
+      </w:r>
+      <w:r>
+        <w:t xml:space="preserve"> bad participants.  Again, </w:t>
+      </w:r>
+      <w:proofErr w:type="spellStart"/>
+      <w:r>
+        <w:t>AllOneSide</w:t>
+      </w:r>
+      <w:proofErr w:type="spellEnd"/>
+      <w:r>
+        <w:t xml:space="preserve"> must be declared in the Survey Flo</w:t>
+      </w:r>
+      <w:r>
+        <w:t>w as an Embedded Variable (</w:t>
+      </w:r>
+      <w:r>
+        <w:t>no preset value</w:t>
+      </w:r>
+      <w:r>
+        <w:t xml:space="preserve"> needed</w:t>
       </w:r>
       <w:bookmarkStart w:id="0" w:name="_GoBack"/>
       <w:bookmarkEnd w:id="0"/>
       <w:r>
-        <w:t xml:space="preserve"> bad participants.  Again, </w:t>
-      </w:r>
-      <w:proofErr w:type="spellStart"/>
-      <w:r>
-        <w:t>AllOneSide</w:t>
-      </w:r>
-      <w:proofErr w:type="spellEnd"/>
-      <w:r>
-        <w:t xml:space="preserve"> must be declared in the Survey Flow as an Embedded Variable (with no preset value).  Note that if </w:t>
+        <w:t xml:space="preserve">).  Note that if </w:t>
       </w:r>
       <w:proofErr w:type="spellStart"/>
       <w:r>
@@ -748,15 +849,8 @@
           <w:sz w:val="20"/>
           <w:szCs w:val="20"/>
         </w:rPr>
-        <w:t xml:space="preserve">THIS SOFTWARE IS PROVIDED BY THE COPYRIGHT HOLDERS AND CONTRIBUTORS "AS IS" AND ANY EXPRESS OR IMPLIED WARRANTIES, INCLUDING, BUT NOT LIMITED TO, THE IMPLIED WARRANTIES OF MERCHANTABILITY AND FITNESS FOR A PARTICULAR PURPOSE ARE DISCLAIMED. IN NO EVENT SHALL THE COPYRIGHT HOLDER OR </w:t>
-      </w:r>
-      <w:r>
-        <w:rPr>
-          <w:sz w:val="20"/>
-          <w:szCs w:val="20"/>
-        </w:rPr>
         <w:lastRenderedPageBreak/>
-        <w:t>CONTRIBUTORS BE LIABLE FOR ANY DIRECT, INDIRECT, INCIDENTAL, SPECIAL, EXEMPLARY, OR CONSEQUENTIAL DAMAGES (INCLUDING, BUT NOT LIMITED TO, PROCUREMENT OF SUBSTITUTE GOODS OR SERVICES; LOSS OF USE, DATA, OR PROFITS; OR BUSINESS INTERRUPTION) HOWEVER CAUSED AND ON ANY THEORY OF LIABILITY, WHETHER IN CONTRACT, STRICT LIABILITY, OR TORT (INCLUDING NEGLIGENCE OR OTHERWISE) ARISING IN ANY WAY OUT OF THE USE OF THIS SOFTWARE, EVEN IF ADVISED OF THE POSSIBILITY OF SUCH DAMAGE.</w:t>
+        <w:t>THIS SOFTWARE IS PROVIDED BY THE COPYRIGHT HOLDERS AND CONTRIBUTORS "AS IS" AND ANY EXPRESS OR IMPLIED WARRANTIES, INCLUDING, BUT NOT LIMITED TO, THE IMPLIED WARRANTIES OF MERCHANTABILITY AND FITNESS FOR A PARTICULAR PURPOSE ARE DISCLAIMED. IN NO EVENT SHALL THE COPYRIGHT HOLDER OR CONTRIBUTORS BE LIABLE FOR ANY DIRECT, INDIRECT, INCIDENTAL, SPECIAL, EXEMPLARY, OR CONSEQUENTIAL DAMAGES (INCLUDING, BUT NOT LIMITED TO, PROCUREMENT OF SUBSTITUTE GOODS OR SERVICES; LOSS OF USE, DATA, OR PROFITS; OR BUSINESS INTERRUPTION) HOWEVER CAUSED AND ON ANY THEORY OF LIABILITY, WHETHER IN CONTRACT, STRICT LIABILITY, OR TORT (INCLUDING NEGLIGENCE OR OTHERWISE) ARISING IN ANY WAY OUT OF THE USE OF THIS SOFTWARE, EVEN IF ADVISED OF THE POSSIBILITY OF SUCH DAMAGE.</w:t>
       </w:r>
     </w:p>
     <w:p/>
@@ -772,7 +866,7 @@
 </file>
 
 <file path=word/numbering.xml><?xml version="1.0" encoding="utf-8"?>
-<w:numbering xmlns:wpc="http://schemas.microsoft.com/office/word/2010/wordprocessingCanvas" xmlns:mc="http://schemas.openxmlformats.org/markup-compatibility/2006" xmlns:o="urn:schemas-microsoft-com:office:office" xmlns:r="http://schemas.openxmlformats.org/officeDocument/2006/relationships" xmlns:m="http://schemas.openxmlformats.org/officeDocument/2006/math" xmlns:v="urn:schemas-microsoft-com:vml" xmlns:wp14="http://schemas.microsoft.com/office/word/2010/wordprocessingDrawing" xmlns:wp="http://schemas.openxmlformats.org/drawingml/2006/wordprocessingDrawing" xmlns:w10="urn:schemas-microsoft-com:office:word" xmlns:w="http://schemas.openxmlformats.org/wordprocessingml/2006/main" xmlns:w14="http://schemas.microsoft.com/office/word/2010/wordml" xmlns:w15="http://schemas.microsoft.com/office/word/2012/wordml" xmlns:wpg="http://schemas.microsoft.com/office/word/2010/wordprocessingGroup" xmlns:wpi="http://schemas.microsoft.com/office/word/2010/wordprocessingInk" xmlns:wne="http://schemas.microsoft.com/office/word/2006/wordml" xmlns:wps="http://schemas.microsoft.com/office/word/2010/wordprocessingShape" mc:Ignorable="w14 w15 wp14">
+<w:numbering xmlns:wpc="http://schemas.microsoft.com/office/word/2010/wordprocessingCanvas" xmlns:cx="http://schemas.microsoft.com/office/drawing/2014/chartex" xmlns:cx1="http://schemas.microsoft.com/office/drawing/2015/9/8/chartex" xmlns:mc="http://schemas.openxmlformats.org/markup-compatibility/2006" xmlns:o="urn:schemas-microsoft-com:office:office" xmlns:r="http://schemas.openxmlformats.org/officeDocument/2006/relationships" xmlns:m="http://schemas.openxmlformats.org/officeDocument/2006/math" xmlns:v="urn:schemas-microsoft-com:vml" xmlns:wp14="http://schemas.microsoft.com/office/word/2010/wordprocessingDrawing" xmlns:wp="http://schemas.openxmlformats.org/drawingml/2006/wordprocessingDrawing" xmlns:w10="urn:schemas-microsoft-com:office:word" xmlns:w="http://schemas.openxmlformats.org/wordprocessingml/2006/main" xmlns:w14="http://schemas.microsoft.com/office/word/2010/wordml" xmlns:w15="http://schemas.microsoft.com/office/word/2012/wordml" xmlns:w16se="http://schemas.microsoft.com/office/word/2015/wordml/symex" xmlns:wpg="http://schemas.microsoft.com/office/word/2010/wordprocessingGroup" xmlns:wpi="http://schemas.microsoft.com/office/word/2010/wordprocessingInk" xmlns:wne="http://schemas.microsoft.com/office/word/2006/wordml" xmlns:wps="http://schemas.microsoft.com/office/word/2010/wordprocessingShape" mc:Ignorable="w14 w15 w16se wp14">
   <w:abstractNum w:abstractNumId="0" w15:restartNumberingAfterBreak="0">
     <w:nsid w:val="4EAD17E5"/>
     <w:multiLevelType w:val="hybridMultilevel"/>
@@ -982,7 +1076,7 @@
 </file>
 
 <file path=word/styles.xml><?xml version="1.0" encoding="utf-8"?>
-<w:styles xmlns:mc="http://schemas.openxmlformats.org/markup-compatibility/2006" xmlns:r="http://schemas.openxmlformats.org/officeDocument/2006/relationships" xmlns:w="http://schemas.openxmlformats.org/wordprocessingml/2006/main" xmlns:w14="http://schemas.microsoft.com/office/word/2010/wordml" xmlns:w15="http://schemas.microsoft.com/office/word/2012/wordml" mc:Ignorable="w14 w15">
+<w:styles xmlns:mc="http://schemas.openxmlformats.org/markup-compatibility/2006" xmlns:r="http://schemas.openxmlformats.org/officeDocument/2006/relationships" xmlns:w="http://schemas.openxmlformats.org/wordprocessingml/2006/main" xmlns:w14="http://schemas.microsoft.com/office/word/2010/wordml" xmlns:w15="http://schemas.microsoft.com/office/word/2012/wordml" xmlns:w16se="http://schemas.microsoft.com/office/word/2015/wordml/symex" mc:Ignorable="w14 w15 w16se">
   <w:docDefaults>
     <w:rPrDefault>
       <w:rPr>

</xml_diff>

<commit_message>
Replace the example images, updating js and html files
Replace the example images to represent the trivial yet more realistic
example of running a 2AFC study to determine the discrimination
threshold for differentiating between black and varying levels of a
greyscale.
</commit_message>
<xml_diff>
--- a/Module-2AFC/ETK-2AFCREADME.docx
+++ b/Module-2AFC/ETK-2AFCREADME.docx
@@ -227,51 +227,22 @@
         </w:numPr>
       </w:pPr>
       <w:r>
-        <w:t>Sample</w:t>
-      </w:r>
-      <w:r>
-        <w:t xml:space="preserve"> Stimuli</w:t>
-      </w:r>
-      <w:r>
-        <w:t xml:space="preserve"> Images</w:t>
-      </w:r>
-      <w:r>
-        <w:t>: Image00</w:t>
-      </w:r>
-      <w:r>
-        <w:t>*</w:t>
-      </w:r>
-      <w:r>
-        <w:t>.png – Image04</w:t>
-      </w:r>
-      <w:r>
-        <w:t>*</w:t>
-      </w:r>
-      <w:r>
-        <w:t>.</w:t>
-      </w:r>
-      <w:proofErr w:type="spellStart"/>
-      <w:r>
-        <w:t>png</w:t>
-      </w:r>
-      <w:proofErr w:type="spellEnd"/>
-      <w:r>
-        <w:t>, four of each (blue, green, red &amp; yellow)</w:t>
-      </w:r>
-    </w:p>
-    <w:p>
-      <w:pPr>
-        <w:pStyle w:val="ListParagraph"/>
-        <w:numPr>
-          <w:ilvl w:val="0"/>
-          <w:numId w:val="1"/>
-        </w:numPr>
-      </w:pPr>
-      <w:r>
         <w:t>Sample Base</w:t>
       </w:r>
       <w:r>
-        <w:t>line Images: True00.png – True04</w:t>
+        <w:t>line</w:t>
+      </w:r>
+      <w:r>
+        <w:t xml:space="preserve"> and Stimuli Images: value**-</w:t>
+      </w:r>
+      <w:r>
+        <w:t xml:space="preserve">00.png </w:t>
+      </w:r>
+      <w:r>
+        <w:t>– value**-</w:t>
+      </w:r>
+      <w:r>
+        <w:t>04</w:t>
       </w:r>
       <w:r>
         <w:t>.png</w:t>
@@ -443,16 +414,13 @@
     </w:p>
     <w:p>
       <w:r>
-        <w:t xml:space="preserve">There are three files that work together for the implementation, an HTML, a CSS and a JavaScript file.  The CSS file is added in the Look and Feel part of the survey options.  Choose the Advanced tab and click on Add Custom CSS.  Cut and paste the CSS sheet as directed.  The HTML and JS files are added in the individual question.  Choose a Descriptive Text question type.  Click on the question text and an HTML </w:t>
+        <w:t xml:space="preserve">There are three files that work together for the implementation, an HTML, a CSS and a JavaScript file.  The CSS file is added in the Look and Feel part of the survey options.  Choose the Advanced tab and click on Add Custom CSS.  Cut and paste the CSS sheet as directed.  The HTML and JS files are added in the individual question.  Choose a Descriptive Text question type.  Click on the question text and an HTML View tab will appear.  Click on the HTML tab and insert the HTML file.  The list of </w:t>
+      </w:r>
+      <w:r>
+        <w:t xml:space="preserve">baseline and stimuli </w:t>
       </w:r>
       <w:r>
         <w:lastRenderedPageBreak/>
-        <w:t xml:space="preserve">View tab will appear.  Click on the HTML tab and insert the HTML file.  The list of </w:t>
-      </w:r>
-      <w:r>
-        <w:t xml:space="preserve">baseline and stimuli </w:t>
-      </w:r>
-      <w:r>
         <w:t xml:space="preserve">images will need to be updated as will the phrasing of the specific question under study.  Lastly, to the left of the question is the settings icon.  Click on the settings icon and choose Add </w:t>
       </w:r>
       <w:r>
@@ -466,214 +434,188 @@
     </w:p>
     <w:p>
       <w:r>
-        <w:t xml:space="preserve">A set of five </w:t>
+        <w:t xml:space="preserve">A set of </w:t>
       </w:r>
       <w:r>
         <w:t>example</w:t>
       </w:r>
       <w:r>
-        <w:t xml:space="preserve"> stimuli levels is included (Image00 to Image04).  Each stimuli level has four variants: blue, green, red and yellow.  There are also five</w:t>
-      </w:r>
-      <w:r>
-        <w:t xml:space="preserve"> baseline</w:t>
-      </w:r>
-      <w:r>
-        <w:t xml:space="preserve"> images included </w:t>
-      </w:r>
-      <w:r>
-        <w:t xml:space="preserve">(True00 to True04).  These will allow </w:t>
-      </w:r>
-      <w:r>
-        <w:t xml:space="preserve">the user </w:t>
-      </w:r>
-      <w:r>
-        <w:t>to</w:t>
-      </w:r>
-      <w:r>
-        <w:t xml:space="preserve"> explore the functionality</w:t>
-      </w:r>
-      <w:r>
-        <w:t xml:space="preserve"> of the module</w:t>
-      </w:r>
-      <w:r>
-        <w:t xml:space="preserve">.  </w:t>
-      </w:r>
-      <w:r>
-        <w:t xml:space="preserve">An </w:t>
-      </w:r>
-      <w:proofErr w:type="spellStart"/>
-      <w:r>
-        <w:t>imgURL</w:t>
-      </w:r>
-      <w:proofErr w:type="spellEnd"/>
-      <w:r>
-        <w:t xml:space="preserve"> variable is used to point to the URL host for the images and must be modified by the user.    </w:t>
-      </w:r>
-    </w:p>
-    <w:p>
-      <w:r>
-        <w:t>For each image pair, information on</w:t>
-      </w:r>
-      <w:r>
-        <w:t xml:space="preserve"> which choice was made corresponding to each of the </w:t>
-      </w:r>
-      <w:r>
-        <w:t>stimuli</w:t>
-      </w:r>
-      <w:r>
-        <w:t xml:space="preserve"> image</w:t>
-      </w:r>
-      <w:r>
-        <w:t>s</w:t>
-      </w:r>
-      <w:r>
-        <w:t xml:space="preserve"> must be saved to embedded variables. </w:t>
-      </w:r>
-      <w:r>
-        <w:t xml:space="preserve">  The Qualtrics JavaScript API allows the user to write out information via the </w:t>
-      </w:r>
-      <w:proofErr w:type="spellStart"/>
-      <w:r>
-        <w:t>setEmbeddedData</w:t>
-      </w:r>
-      <w:proofErr w:type="spellEnd"/>
-      <w:r>
-        <w:t xml:space="preserve"> method.  The embedded data variable</w:t>
-      </w:r>
-      <w:r>
-        <w:t>s</w:t>
-      </w:r>
-      <w:r>
-        <w:t xml:space="preserve"> MUST be created within the Survey Flow in order t</w:t>
-      </w:r>
-      <w:r>
-        <w:t>o s</w:t>
-      </w:r>
-      <w:r>
-        <w:t>ave this</w:t>
-      </w:r>
-      <w:r>
         <w:t xml:space="preserve"> </w:t>
       </w:r>
       <w:r>
-        <w:t>information</w:t>
-      </w:r>
-      <w:r>
-        <w:t xml:space="preserve">.  </w:t>
-      </w:r>
-      <w:r>
-        <w:t xml:space="preserve">An example Survey Flow screenshot in included.  Each </w:t>
-      </w:r>
-      <w:r>
-        <w:t xml:space="preserve">comparison is saved with the name of the </w:t>
-      </w:r>
-      <w:r>
-        <w:t>stimuli</w:t>
-      </w:r>
-      <w:r>
-        <w:t xml:space="preserve"> image</w:t>
-      </w:r>
-      <w:r>
-        <w:t xml:space="preserve"> shown</w:t>
-      </w:r>
-      <w:r>
-        <w:t xml:space="preserve"> and</w:t>
-      </w:r>
-      <w:r>
-        <w:t xml:space="preserve"> </w:t>
-      </w:r>
-      <w:r>
-        <w:t>the choice that is made: 1=</w:t>
-      </w:r>
-      <w:r>
-        <w:t>baseline</w:t>
-      </w:r>
-      <w:r>
-        <w:t xml:space="preserve"> Image; 0=</w:t>
-      </w:r>
-      <w:r>
-        <w:t>stimuli</w:t>
-      </w:r>
-      <w:r>
-        <w:t xml:space="preserve"> Image</w:t>
-      </w:r>
-      <w:r>
-        <w:t xml:space="preserve">.  </w:t>
-      </w:r>
-      <w:r>
-        <w:t>By default, the names and choices are saved as “</w:t>
-      </w:r>
-      <w:proofErr w:type="spellStart"/>
-      <w:r>
-        <w:t>nX</w:t>
-      </w:r>
-      <w:proofErr w:type="spellEnd"/>
-      <w:r>
-        <w:t>” and “</w:t>
-      </w:r>
-      <w:proofErr w:type="spellStart"/>
-      <w:r>
-        <w:t>cX</w:t>
-      </w:r>
-      <w:proofErr w:type="spellEnd"/>
-      <w:r>
-        <w:t>”.  If the user wishes to change those defaults, t</w:t>
-      </w:r>
-      <w:r>
-        <w:t>he JavaScript file must be edited so that the embedded data variable names match</w:t>
-      </w:r>
-      <w:r>
-        <w:t xml:space="preserve"> the ones created in the survey flow</w:t>
-      </w:r>
-      <w:r>
-        <w:t xml:space="preserve">.  More information on creating embedded data variables and the survey flow can be found on the Qualtrics website.  </w:t>
-      </w:r>
-    </w:p>
-    <w:p>
-      <w:r>
-        <w:t xml:space="preserve">A Boolean variable, </w:t>
-      </w:r>
-      <w:proofErr w:type="spellStart"/>
-      <w:r>
-        <w:t>AllOneSide</w:t>
-      </w:r>
-      <w:proofErr w:type="spellEnd"/>
-      <w:r>
-        <w:t xml:space="preserve">, is used as a check to make sure that participants are faithfully completing the task.  If a user always chooses the left (or right) button, the </w:t>
-      </w:r>
-      <w:proofErr w:type="spellStart"/>
-      <w:r>
-        <w:t>AllOneSide</w:t>
-      </w:r>
-      <w:proofErr w:type="spellEnd"/>
-      <w:r>
-        <w:t xml:space="preserve"> flag is set to 1.  This can be used in post-processing to remove</w:t>
-      </w:r>
-      <w:r>
-        <w:t xml:space="preserve"> potentially</w:t>
-      </w:r>
-      <w:r>
-        <w:t xml:space="preserve"> bad participants.  Again, </w:t>
-      </w:r>
-      <w:proofErr w:type="spellStart"/>
-      <w:r>
-        <w:t>AllOneSide</w:t>
-      </w:r>
-      <w:proofErr w:type="spellEnd"/>
-      <w:r>
-        <w:t xml:space="preserve"> must be declared in the Survey Flo</w:t>
-      </w:r>
-      <w:r>
-        <w:t>w as an Embedded Variable (</w:t>
-      </w:r>
-      <w:r>
-        <w:t>no preset value</w:t>
-      </w:r>
-      <w:r>
-        <w:t xml:space="preserve"> needed</w:t>
+        <w:t>images is included.  The example images vary in value (greyscale) from value=00 (black) to value=45.  In this example, the baseline are the black images and the stimuli</w:t>
+      </w:r>
+      <w:r>
+        <w:t xml:space="preserve"> levels </w:t>
+      </w:r>
+      <w:r>
+        <w:t xml:space="preserve">are the images with the varying values.  Each level includes five variants.  The variants have a different number on the image itself (00 to 04).  A 2AFC test could be run to find the discrimination threshold for the value where people can see the difference between the black baseline and a non-zero value.  </w:t>
       </w:r>
       <w:bookmarkStart w:id="0" w:name="_GoBack"/>
       <w:bookmarkEnd w:id="0"/>
+    </w:p>
+    <w:p>
+      <w:r>
+        <w:t>For each image pair, information on</w:t>
+      </w:r>
+      <w:r>
+        <w:t xml:space="preserve"> which choice was made corresponding to each of the </w:t>
+      </w:r>
+      <w:r>
+        <w:t>stimuli</w:t>
+      </w:r>
+      <w:r>
+        <w:t xml:space="preserve"> image</w:t>
+      </w:r>
+      <w:r>
+        <w:t>s</w:t>
+      </w:r>
+      <w:r>
+        <w:t xml:space="preserve"> must be saved to embedded variables. </w:t>
+      </w:r>
+      <w:r>
+        <w:t xml:space="preserve">  The Qualtrics JavaScript API allows the user to write out information via the </w:t>
+      </w:r>
+      <w:proofErr w:type="spellStart"/>
+      <w:r>
+        <w:t>setEmbeddedData</w:t>
+      </w:r>
+      <w:proofErr w:type="spellEnd"/>
+      <w:r>
+        <w:t xml:space="preserve"> method.  The embedded data variable</w:t>
+      </w:r>
+      <w:r>
+        <w:t>s</w:t>
+      </w:r>
+      <w:r>
+        <w:t xml:space="preserve"> MUST be created within the Survey Flow in order t</w:t>
+      </w:r>
+      <w:r>
+        <w:t>o s</w:t>
+      </w:r>
+      <w:r>
+        <w:t>ave this</w:t>
+      </w:r>
+      <w:r>
+        <w:t xml:space="preserve"> </w:t>
+      </w:r>
+      <w:r>
+        <w:t>information</w:t>
+      </w:r>
+      <w:r>
+        <w:t xml:space="preserve">.  </w:t>
+      </w:r>
+      <w:r>
+        <w:t xml:space="preserve">An example Survey Flow screenshot in included.  Each </w:t>
+      </w:r>
+      <w:r>
+        <w:t xml:space="preserve">comparison is saved with the name of the </w:t>
+      </w:r>
+      <w:r>
+        <w:t>stimuli</w:t>
+      </w:r>
+      <w:r>
+        <w:t xml:space="preserve"> image</w:t>
+      </w:r>
+      <w:r>
+        <w:t xml:space="preserve"> shown</w:t>
+      </w:r>
+      <w:r>
+        <w:t xml:space="preserve"> and</w:t>
+      </w:r>
+      <w:r>
+        <w:t xml:space="preserve"> </w:t>
+      </w:r>
+      <w:r>
+        <w:t>the choice that is made: 1=</w:t>
+      </w:r>
+      <w:r>
+        <w:t>baseline</w:t>
+      </w:r>
+      <w:r>
+        <w:t xml:space="preserve"> Image; 0=</w:t>
+      </w:r>
+      <w:r>
+        <w:t>stimuli</w:t>
+      </w:r>
+      <w:r>
+        <w:t xml:space="preserve"> Image</w:t>
+      </w:r>
+      <w:r>
+        <w:t xml:space="preserve">.  </w:t>
+      </w:r>
+      <w:r>
+        <w:t>By default, the names and choices are saved as “</w:t>
+      </w:r>
+      <w:proofErr w:type="spellStart"/>
+      <w:r>
+        <w:t>nX</w:t>
+      </w:r>
+      <w:proofErr w:type="spellEnd"/>
+      <w:r>
+        <w:t>” and “</w:t>
+      </w:r>
+      <w:proofErr w:type="spellStart"/>
+      <w:r>
+        <w:t>cX</w:t>
+      </w:r>
+      <w:proofErr w:type="spellEnd"/>
+      <w:r>
+        <w:t>”.  If the user wishes to change those defaults, t</w:t>
+      </w:r>
+      <w:r>
+        <w:t>he JavaScript file must be edited so that the embedded data variable names match</w:t>
+      </w:r>
+      <w:r>
+        <w:t xml:space="preserve"> the ones created in the survey flow</w:t>
+      </w:r>
+      <w:r>
+        <w:t xml:space="preserve">.  More information on creating embedded data variables and the survey flow can be found on the Qualtrics website.  </w:t>
+      </w:r>
+    </w:p>
+    <w:p>
+      <w:r>
+        <w:t xml:space="preserve">A Boolean variable, </w:t>
+      </w:r>
+      <w:proofErr w:type="spellStart"/>
+      <w:r>
+        <w:t>AllOneSide</w:t>
+      </w:r>
+      <w:proofErr w:type="spellEnd"/>
+      <w:r>
+        <w:t xml:space="preserve">, is used as a check to make sure that participants are faithfully completing the task.  If a user always chooses the left (or right) button, the </w:t>
+      </w:r>
+      <w:proofErr w:type="spellStart"/>
+      <w:r>
+        <w:t>AllOneSide</w:t>
+      </w:r>
+      <w:proofErr w:type="spellEnd"/>
+      <w:r>
+        <w:t xml:space="preserve"> flag is set to 1.  This can be used in post-processing to remove</w:t>
+      </w:r>
+      <w:r>
+        <w:t xml:space="preserve"> potentially</w:t>
+      </w:r>
+      <w:r>
+        <w:t xml:space="preserve"> bad participants.  Again, </w:t>
+      </w:r>
+      <w:proofErr w:type="spellStart"/>
+      <w:r>
+        <w:t>AllOneSide</w:t>
+      </w:r>
+      <w:proofErr w:type="spellEnd"/>
+      <w:r>
+        <w:t xml:space="preserve"> must be declared in the Survey Flo</w:t>
+      </w:r>
+      <w:r>
+        <w:t>w as an Embedded Variable (</w:t>
+      </w:r>
+      <w:r>
+        <w:t>no preset value</w:t>
+      </w:r>
+      <w:r>
+        <w:t xml:space="preserve"> needed</w:t>
+      </w:r>
       <w:r>
         <w:t xml:space="preserve">).  Note that if </w:t>
       </w:r>

</xml_diff>

<commit_message>
Add timeDelay between image(s) appearing
Add a timeDelay between one set of images and the next.  This will make
it easier for participants to realize the next set of images are
available, especially when images are very similar.  timeDelay is an
adjustable variable.
</commit_message>
<xml_diff>
--- a/Module-2AFC/ETK-2AFCREADME.docx
+++ b/Module-2AFC/ETK-2AFCREADME.docx
@@ -451,183 +451,196 @@
       <w:r>
         <w:t xml:space="preserve">are the images with the varying values.  Each level includes five variants.  The variants have a different number on the image itself (00 to 04).  A 2AFC test could be run to find the discrimination threshold for the value where people can see the difference between the black baseline and a non-zero value.  </w:t>
       </w:r>
+    </w:p>
+    <w:p>
+      <w:r>
+        <w:t>For each image pair, information on</w:t>
+      </w:r>
+      <w:r>
+        <w:t xml:space="preserve"> which choice was made corresponding to each of the </w:t>
+      </w:r>
+      <w:r>
+        <w:t>stimuli</w:t>
+      </w:r>
+      <w:r>
+        <w:t xml:space="preserve"> image</w:t>
+      </w:r>
+      <w:r>
+        <w:t>s</w:t>
+      </w:r>
+      <w:r>
+        <w:t xml:space="preserve"> must be saved to embedded variables. </w:t>
+      </w:r>
+      <w:r>
+        <w:t xml:space="preserve">  The Qualtrics JavaScript API allows the user to write out information via the </w:t>
+      </w:r>
+      <w:proofErr w:type="spellStart"/>
+      <w:r>
+        <w:t>setEmbeddedData</w:t>
+      </w:r>
+      <w:proofErr w:type="spellEnd"/>
+      <w:r>
+        <w:t xml:space="preserve"> method.  The embedded data variable</w:t>
+      </w:r>
+      <w:r>
+        <w:t>s</w:t>
+      </w:r>
+      <w:r>
+        <w:t xml:space="preserve"> MUST be created within the Survey Flow in order t</w:t>
+      </w:r>
+      <w:r>
+        <w:t>o s</w:t>
+      </w:r>
+      <w:r>
+        <w:t>ave this</w:t>
+      </w:r>
+      <w:r>
+        <w:t xml:space="preserve"> </w:t>
+      </w:r>
+      <w:r>
+        <w:t>information</w:t>
+      </w:r>
+      <w:r>
+        <w:t xml:space="preserve">.  </w:t>
+      </w:r>
+      <w:r>
+        <w:t xml:space="preserve">An example Survey Flow screenshot in included.  Each </w:t>
+      </w:r>
+      <w:r>
+        <w:t xml:space="preserve">comparison is saved with the name of the </w:t>
+      </w:r>
+      <w:r>
+        <w:t>stimuli</w:t>
+      </w:r>
+      <w:r>
+        <w:t xml:space="preserve"> image</w:t>
+      </w:r>
+      <w:r>
+        <w:t xml:space="preserve"> shown</w:t>
+      </w:r>
+      <w:r>
+        <w:t xml:space="preserve"> and</w:t>
+      </w:r>
+      <w:r>
+        <w:t xml:space="preserve"> </w:t>
+      </w:r>
+      <w:r>
+        <w:t>the choice that is made: 1=</w:t>
+      </w:r>
+      <w:r>
+        <w:t>baseline</w:t>
+      </w:r>
+      <w:r>
+        <w:t xml:space="preserve"> Image; 0=</w:t>
+      </w:r>
+      <w:r>
+        <w:t>stimuli</w:t>
+      </w:r>
+      <w:r>
+        <w:t xml:space="preserve"> Image</w:t>
+      </w:r>
+      <w:r>
+        <w:t xml:space="preserve">.  </w:t>
+      </w:r>
+      <w:r>
+        <w:t>By default, the names and choices are saved as “</w:t>
+      </w:r>
+      <w:proofErr w:type="spellStart"/>
+      <w:r>
+        <w:t>nX</w:t>
+      </w:r>
+      <w:proofErr w:type="spellEnd"/>
+      <w:r>
+        <w:t>” and “</w:t>
+      </w:r>
+      <w:proofErr w:type="spellStart"/>
+      <w:r>
+        <w:t>cX</w:t>
+      </w:r>
+      <w:proofErr w:type="spellEnd"/>
+      <w:r>
+        <w:t>”.  If the user wishes to change those defaults, t</w:t>
+      </w:r>
+      <w:r>
+        <w:t>he JavaScript file must be edited so that the embedded data variable names match</w:t>
+      </w:r>
+      <w:r>
+        <w:t xml:space="preserve"> the ones created in the survey flow</w:t>
+      </w:r>
+      <w:r>
+        <w:t xml:space="preserve">.  More information on creating embedded data variables and the survey flow can be found on the Qualtrics website.  </w:t>
+      </w:r>
+    </w:p>
+    <w:p>
+      <w:r>
+        <w:t xml:space="preserve">A Boolean variable, </w:t>
+      </w:r>
+      <w:proofErr w:type="spellStart"/>
+      <w:r>
+        <w:t>AllOneSide</w:t>
+      </w:r>
+      <w:proofErr w:type="spellEnd"/>
+      <w:r>
+        <w:t xml:space="preserve">, is used as a check to make sure that participants are faithfully completing the task.  If a user always chooses the left (or right) button, the </w:t>
+      </w:r>
+      <w:proofErr w:type="spellStart"/>
+      <w:r>
+        <w:t>AllOneSide</w:t>
+      </w:r>
+      <w:proofErr w:type="spellEnd"/>
+      <w:r>
+        <w:t xml:space="preserve"> flag is set to 1.  This can be used in post-processing to remove</w:t>
+      </w:r>
+      <w:r>
+        <w:t xml:space="preserve"> potentially</w:t>
+      </w:r>
+      <w:r>
+        <w:t xml:space="preserve"> bad participants.  Again, </w:t>
+      </w:r>
+      <w:proofErr w:type="spellStart"/>
+      <w:r>
+        <w:t>AllOneSide</w:t>
+      </w:r>
+      <w:proofErr w:type="spellEnd"/>
+      <w:r>
+        <w:t xml:space="preserve"> must be declared in the Survey Flo</w:t>
+      </w:r>
+      <w:r>
+        <w:t>w as an Embedded Variable (</w:t>
+      </w:r>
+      <w:r>
+        <w:t>no preset value</w:t>
+      </w:r>
+      <w:r>
+        <w:t xml:space="preserve"> needed</w:t>
+      </w:r>
+      <w:r>
+        <w:t xml:space="preserve">).  Note that if </w:t>
+      </w:r>
+      <w:proofErr w:type="spellStart"/>
+      <w:r>
+        <w:t>AllOneSide</w:t>
+      </w:r>
+      <w:proofErr w:type="spellEnd"/>
+      <w:r>
+        <w:t xml:space="preserve"> is false, it is not written out by Qualtrics.  </w:t>
+      </w:r>
+    </w:p>
+    <w:p>
       <w:bookmarkStart w:id="0" w:name="_GoBack"/>
-      <w:bookmarkEnd w:id="0"/>
-    </w:p>
-    <w:p>
-      <w:r>
-        <w:t>For each image pair, information on</w:t>
-      </w:r>
-      <w:r>
-        <w:t xml:space="preserve"> which choice was made corresponding to each of the </w:t>
-      </w:r>
-      <w:r>
-        <w:t>stimuli</w:t>
-      </w:r>
-      <w:r>
-        <w:t xml:space="preserve"> image</w:t>
-      </w:r>
-      <w:r>
-        <w:t>s</w:t>
-      </w:r>
-      <w:r>
-        <w:t xml:space="preserve"> must be saved to embedded variables. </w:t>
-      </w:r>
-      <w:r>
-        <w:t xml:space="preserve">  The Qualtrics JavaScript API allows the user to write out information via the </w:t>
+      <w:r>
+        <w:t xml:space="preserve">A timing variable, </w:t>
       </w:r>
       <w:proofErr w:type="spellStart"/>
       <w:r>
-        <w:t>setEmbeddedData</w:t>
+        <w:t>timeDelay</w:t>
       </w:r>
       <w:proofErr w:type="spellEnd"/>
       <w:r>
-        <w:t xml:space="preserve"> method.  The embedded data variable</w:t>
-      </w:r>
-      <w:r>
-        <w:t>s</w:t>
-      </w:r>
-      <w:r>
-        <w:t xml:space="preserve"> MUST be created within the Survey Flow in order t</w:t>
-      </w:r>
-      <w:r>
-        <w:t>o s</w:t>
-      </w:r>
-      <w:r>
-        <w:t>ave this</w:t>
-      </w:r>
-      <w:r>
-        <w:t xml:space="preserve"> </w:t>
-      </w:r>
-      <w:r>
-        <w:t>information</w:t>
-      </w:r>
-      <w:r>
-        <w:t xml:space="preserve">.  </w:t>
-      </w:r>
-      <w:r>
-        <w:t xml:space="preserve">An example Survey Flow screenshot in included.  Each </w:t>
-      </w:r>
-      <w:r>
-        <w:t xml:space="preserve">comparison is saved with the name of the </w:t>
-      </w:r>
-      <w:r>
-        <w:t>stimuli</w:t>
-      </w:r>
-      <w:r>
-        <w:t xml:space="preserve"> image</w:t>
-      </w:r>
-      <w:r>
-        <w:t xml:space="preserve"> shown</w:t>
-      </w:r>
-      <w:r>
-        <w:t xml:space="preserve"> and</w:t>
-      </w:r>
-      <w:r>
-        <w:t xml:space="preserve"> </w:t>
-      </w:r>
-      <w:r>
-        <w:t>the choice that is made: 1=</w:t>
-      </w:r>
-      <w:r>
-        <w:t>baseline</w:t>
-      </w:r>
-      <w:r>
-        <w:t xml:space="preserve"> Image; 0=</w:t>
-      </w:r>
-      <w:r>
-        <w:t>stimuli</w:t>
-      </w:r>
-      <w:r>
-        <w:t xml:space="preserve"> Image</w:t>
-      </w:r>
-      <w:r>
-        <w:t xml:space="preserve">.  </w:t>
-      </w:r>
-      <w:r>
-        <w:t>By default, the names and choices are saved as “</w:t>
-      </w:r>
-      <w:proofErr w:type="spellStart"/>
-      <w:r>
-        <w:t>nX</w:t>
-      </w:r>
-      <w:proofErr w:type="spellEnd"/>
-      <w:r>
-        <w:t>” and “</w:t>
-      </w:r>
-      <w:proofErr w:type="spellStart"/>
-      <w:r>
-        <w:t>cX</w:t>
-      </w:r>
-      <w:proofErr w:type="spellEnd"/>
-      <w:r>
-        <w:t>”.  If the user wishes to change those defaults, t</w:t>
-      </w:r>
-      <w:r>
-        <w:t>he JavaScript file must be edited so that the embedded data variable names match</w:t>
-      </w:r>
-      <w:r>
-        <w:t xml:space="preserve"> the ones created in the survey flow</w:t>
-      </w:r>
-      <w:r>
-        <w:t xml:space="preserve">.  More information on creating embedded data variables and the survey flow can be found on the Qualtrics website.  </w:t>
-      </w:r>
-    </w:p>
-    <w:p>
-      <w:r>
-        <w:t xml:space="preserve">A Boolean variable, </w:t>
-      </w:r>
-      <w:proofErr w:type="spellStart"/>
-      <w:r>
-        <w:t>AllOneSide</w:t>
-      </w:r>
-      <w:proofErr w:type="spellEnd"/>
-      <w:r>
-        <w:t xml:space="preserve">, is used as a check to make sure that participants are faithfully completing the task.  If a user always chooses the left (or right) button, the </w:t>
-      </w:r>
-      <w:proofErr w:type="spellStart"/>
-      <w:r>
-        <w:t>AllOneSide</w:t>
-      </w:r>
-      <w:proofErr w:type="spellEnd"/>
-      <w:r>
-        <w:t xml:space="preserve"> flag is set to 1.  This can be used in post-processing to remove</w:t>
-      </w:r>
-      <w:r>
-        <w:t xml:space="preserve"> potentially</w:t>
-      </w:r>
-      <w:r>
-        <w:t xml:space="preserve"> bad participants.  Again, </w:t>
-      </w:r>
-      <w:proofErr w:type="spellStart"/>
-      <w:r>
-        <w:t>AllOneSide</w:t>
-      </w:r>
-      <w:proofErr w:type="spellEnd"/>
-      <w:r>
-        <w:t xml:space="preserve"> must be declared in the Survey Flo</w:t>
-      </w:r>
-      <w:r>
-        <w:t>w as an Embedded Variable (</w:t>
-      </w:r>
-      <w:r>
-        <w:t>no preset value</w:t>
-      </w:r>
-      <w:r>
-        <w:t xml:space="preserve"> needed</w:t>
-      </w:r>
-      <w:r>
-        <w:t xml:space="preserve">).  Note that if </w:t>
-      </w:r>
-      <w:proofErr w:type="spellStart"/>
-      <w:r>
-        <w:t>AllOneSide</w:t>
-      </w:r>
-      <w:proofErr w:type="spellEnd"/>
-      <w:r>
-        <w:t xml:space="preserve"> is false, it is not written out by Qualtrics.  </w:t>
-      </w:r>
-    </w:p>
+        <w:t xml:space="preserve">, is used to set a slight delay before each image appears.  For images with high levels of similarity, this can make it easier for subjects to realize that there is a new set of images.  The default is 250ms.  </w:t>
+      </w:r>
+    </w:p>
+    <w:bookmarkEnd w:id="0"/>
     <w:p>
       <w:pPr>
         <w:pStyle w:val="Heading2"/>
@@ -766,6 +779,7 @@
           <w:sz w:val="20"/>
           <w:szCs w:val="20"/>
         </w:rPr>
+        <w:lastRenderedPageBreak/>
         <w:t>3. Neither the name of the copyright holder nor the names of its contributors may be used to endorse or promote products derived from this software without specific prior written permission.</w:t>
       </w:r>
     </w:p>
@@ -791,7 +805,6 @@
           <w:sz w:val="20"/>
           <w:szCs w:val="20"/>
         </w:rPr>
-        <w:lastRenderedPageBreak/>
         <w:t>THIS SOFTWARE IS PROVIDED BY THE COPYRIGHT HOLDERS AND CONTRIBUTORS "AS IS" AND ANY EXPRESS OR IMPLIED WARRANTIES, INCLUDING, BUT NOT LIMITED TO, THE IMPLIED WARRANTIES OF MERCHANTABILITY AND FITNESS FOR A PARTICULAR PURPOSE ARE DISCLAIMED. IN NO EVENT SHALL THE COPYRIGHT HOLDER OR CONTRIBUTORS BE LIABLE FOR ANY DIRECT, INDIRECT, INCIDENTAL, SPECIAL, EXEMPLARY, OR CONSEQUENTIAL DAMAGES (INCLUDING, BUT NOT LIMITED TO, PROCUREMENT OF SUBSTITUTE GOODS OR SERVICES; LOSS OF USE, DATA, OR PROFITS; OR BUSINESS INTERRUPTION) HOWEVER CAUSED AND ON ANY THEORY OF LIABILITY, WHETHER IN CONTRACT, STRICT LIABILITY, OR TORT (INCLUDING NEGLIGENCE OR OTHERWISE) ARISING IN ANY WAY OUT OF THE USE OF THIS SOFTWARE, EVEN IF ADVISED OF THE POSSIBILITY OF SUCH DAMAGE.</w:t>
       </w:r>
     </w:p>

</xml_diff>